<commit_message>
Initial commit of some test code (midpoint to production code) and hardware design documentation.
</commit_message>
<xml_diff>
--- a/Arduino/LightSocks/designDocument.docx
+++ b/Arduino/LightSocks/designDocument.docx
@@ -167,7 +167,21 @@
       </w:pPr>
       <w:r>
         <w:rPr/>
-        <w:t>Description of product to the layman. Why should they care.</w:t>
+        <w:t xml:space="preserve">The Light Sock will rest on the border between LED hackery and the performing arts. The device will include a handle with a long sock attached. Inside this sock will be strings of LEDs such that all sides will have a healthy representation. Now comes the magic. As the Light Sock is swung around, the LEDs will flare </w:t>
+      </w:r>
+      <w:r>
+        <w:rPr>
+          <w:i/>
+          <w:iCs/>
+        </w:rPr>
+        <w:t>in accordance</w:t>
+      </w:r>
+      <w:r>
+        <w:rPr>
+          <w:i w:val="false"/>
+          <w:iCs w:val="false"/>
+        </w:rPr>
+        <w:t xml:space="preserve"> with the movement. Essentially, the more you move the Light Sock, the more it lights up. Acceleration will also influence the color of the lights. With a Light Sock in each hand and the spirit of kung fu, dance, or just plain spinning flowing through you, the Light Sock is a sure show for any performer.</w:t>
       </w:r>
     </w:p>
     <w:p>
@@ -203,6 +217,197 @@
     </w:p>
     <w:p>
       <w:pPr>
+        <w:pStyle w:val="TextBody"/>
+        <w:spacing w:lineRule="auto" w:line="288" w:before="0" w:after="0"/>
+        <w:rPr/>
+      </w:pPr>
+      <w:r>
+        <w:rPr/>
+        <w:t>Features include:</w:t>
+      </w:r>
+    </w:p>
+    <w:p>
+      <w:pPr>
+        <w:pStyle w:val="TextBody"/>
+        <w:numPr>
+          <w:ilvl w:val="0"/>
+          <w:numId w:val="2"/>
+        </w:numPr>
+        <w:spacing w:lineRule="auto" w:line="288" w:before="0" w:after="0"/>
+        <w:rPr/>
+      </w:pPr>
+      <w:r>
+        <w:rPr/>
+        <w:t>LED system</w:t>
+      </w:r>
+    </w:p>
+    <w:p>
+      <w:pPr>
+        <w:pStyle w:val="TextBody"/>
+        <w:numPr>
+          <w:ilvl w:val="1"/>
+          <w:numId w:val="2"/>
+        </w:numPr>
+        <w:spacing w:lineRule="auto" w:line="288" w:before="0" w:after="0"/>
+        <w:rPr/>
+      </w:pPr>
+      <w:r>
+        <w:rPr/>
+        <w:t>Multicolored LED strips</w:t>
+      </w:r>
+    </w:p>
+    <w:p>
+      <w:pPr>
+        <w:pStyle w:val="TextBody"/>
+        <w:numPr>
+          <w:ilvl w:val="0"/>
+          <w:numId w:val="2"/>
+        </w:numPr>
+        <w:spacing w:lineRule="auto" w:line="288" w:before="0" w:after="0"/>
+        <w:rPr/>
+      </w:pPr>
+      <w:r>
+        <w:rPr/>
+        <w:t>Control</w:t>
+      </w:r>
+    </w:p>
+    <w:p>
+      <w:pPr>
+        <w:pStyle w:val="TextBody"/>
+        <w:numPr>
+          <w:ilvl w:val="1"/>
+          <w:numId w:val="2"/>
+        </w:numPr>
+        <w:spacing w:lineRule="auto" w:line="288" w:before="0" w:after="0"/>
+        <w:rPr/>
+      </w:pPr>
+      <w:r>
+        <w:rPr/>
+        <w:t>On-off switch</w:t>
+      </w:r>
+    </w:p>
+    <w:p>
+      <w:pPr>
+        <w:pStyle w:val="TextBody"/>
+        <w:numPr>
+          <w:ilvl w:val="0"/>
+          <w:numId w:val="2"/>
+        </w:numPr>
+        <w:spacing w:lineRule="auto" w:line="288" w:before="0" w:after="0"/>
+        <w:rPr/>
+      </w:pPr>
+      <w:r>
+        <w:rPr/>
+        <w:t>Robust chassis</w:t>
+      </w:r>
+    </w:p>
+    <w:p>
+      <w:pPr>
+        <w:pStyle w:val="TextBody"/>
+        <w:numPr>
+          <w:ilvl w:val="0"/>
+          <w:numId w:val="2"/>
+        </w:numPr>
+        <w:spacing w:lineRule="auto" w:line="288" w:before="0" w:after="0"/>
+        <w:rPr/>
+      </w:pPr>
+      <w:r>
+        <w:rPr/>
+        <w:t>Activate LEDs based on vector acceleration</w:t>
+      </w:r>
+    </w:p>
+    <w:p>
+      <w:pPr>
+        <w:pStyle w:val="TextBody"/>
+        <w:numPr>
+          <w:ilvl w:val="1"/>
+          <w:numId w:val="2"/>
+        </w:numPr>
+        <w:spacing w:lineRule="auto" w:line="288" w:before="0" w:after="0"/>
+        <w:rPr/>
+      </w:pPr>
+      <w:r>
+        <w:rPr/>
+        <w:t>0 – 10% – No light</w:t>
+      </w:r>
+    </w:p>
+    <w:p>
+      <w:pPr>
+        <w:pStyle w:val="TextBody"/>
+        <w:numPr>
+          <w:ilvl w:val="1"/>
+          <w:numId w:val="2"/>
+        </w:numPr>
+        <w:spacing w:lineRule="auto" w:line="288" w:before="0" w:after="0"/>
+        <w:rPr/>
+      </w:pPr>
+      <w:r>
+        <w:rPr/>
+        <w:t>10 – 35% – Blue</w:t>
+      </w:r>
+    </w:p>
+    <w:p>
+      <w:pPr>
+        <w:pStyle w:val="TextBody"/>
+        <w:numPr>
+          <w:ilvl w:val="1"/>
+          <w:numId w:val="2"/>
+        </w:numPr>
+        <w:spacing w:lineRule="auto" w:line="288" w:before="0" w:after="0"/>
+        <w:rPr/>
+      </w:pPr>
+      <w:r>
+        <w:rPr/>
+        <w:t>35 – 60% – Green</w:t>
+      </w:r>
+    </w:p>
+    <w:p>
+      <w:pPr>
+        <w:pStyle w:val="TextBody"/>
+        <w:numPr>
+          <w:ilvl w:val="1"/>
+          <w:numId w:val="2"/>
+        </w:numPr>
+        <w:spacing w:lineRule="auto" w:line="288" w:before="0" w:after="0"/>
+        <w:rPr/>
+      </w:pPr>
+      <w:r>
+        <w:rPr/>
+        <w:t>60 – 75% – Yellow</w:t>
+      </w:r>
+    </w:p>
+    <w:p>
+      <w:pPr>
+        <w:pStyle w:val="TextBody"/>
+        <w:numPr>
+          <w:ilvl w:val="1"/>
+          <w:numId w:val="2"/>
+        </w:numPr>
+        <w:spacing w:lineRule="auto" w:line="288" w:before="0" w:after="0"/>
+        <w:rPr/>
+      </w:pPr>
+      <w:r>
+        <w:rPr/>
+        <w:t>75 – 90% – Orange</w:t>
+      </w:r>
+    </w:p>
+    <w:p>
+      <w:pPr>
+        <w:pStyle w:val="TextBody"/>
+        <w:numPr>
+          <w:ilvl w:val="1"/>
+          <w:numId w:val="2"/>
+        </w:numPr>
+        <w:spacing w:lineRule="auto" w:line="288" w:before="0" w:after="0"/>
+        <w:rPr/>
+      </w:pPr>
+      <w:r>
+        <w:rPr/>
+        <w:t>90 – 100% – Red</w:t>
+      </w:r>
+    </w:p>
+    <w:p>
+      <w:pPr>
         <w:pStyle w:val="Heading1"/>
         <w:numPr>
           <w:ilvl w:val="0"/>
@@ -309,7 +514,7 @@
       <w:tblPr>
         <w:tblW w:w="9972" w:type="dxa"/>
         <w:jc w:val="left"/>
-        <w:tblInd w:w="53" w:type="dxa"/>
+        <w:tblInd w:w="47" w:type="dxa"/>
         <w:tblBorders>
           <w:top w:val="single" w:sz="2" w:space="0" w:color="000001"/>
           <w:left w:val="single" w:sz="2" w:space="0" w:color="000001"/>
@@ -318,7 +523,7 @@
         </w:tblBorders>
         <w:tblCellMar>
           <w:top w:w="55" w:type="dxa"/>
-          <w:left w:w="51" w:type="dxa"/>
+          <w:left w:w="45" w:type="dxa"/>
           <w:bottom w:w="55" w:type="dxa"/>
           <w:right w:w="55" w:type="dxa"/>
         </w:tblCellMar>
@@ -342,7 +547,7 @@
             </w:tcBorders>
             <w:shd w:fill="auto" w:val="clear"/>
             <w:tcMar>
-              <w:left w:w="51" w:type="dxa"/>
+              <w:left w:w="45" w:type="dxa"/>
             </w:tcMar>
           </w:tcPr>
           <w:p>
@@ -367,7 +572,7 @@
             </w:tcBorders>
             <w:shd w:fill="auto" w:val="clear"/>
             <w:tcMar>
-              <w:left w:w="51" w:type="dxa"/>
+              <w:left w:w="45" w:type="dxa"/>
             </w:tcMar>
           </w:tcPr>
           <w:p>
@@ -392,7 +597,7 @@
             </w:tcBorders>
             <w:shd w:fill="auto" w:val="clear"/>
             <w:tcMar>
-              <w:left w:w="51" w:type="dxa"/>
+              <w:left w:w="45" w:type="dxa"/>
             </w:tcMar>
           </w:tcPr>
           <w:p>
@@ -419,7 +624,7 @@
             </w:tcBorders>
             <w:shd w:fill="auto" w:val="clear"/>
             <w:tcMar>
-              <w:left w:w="51" w:type="dxa"/>
+              <w:left w:w="45" w:type="dxa"/>
             </w:tcMar>
           </w:tcPr>
           <w:p>
@@ -447,7 +652,7 @@
             </w:tcBorders>
             <w:shd w:fill="auto" w:val="clear"/>
             <w:tcMar>
-              <w:left w:w="51" w:type="dxa"/>
+              <w:left w:w="45" w:type="dxa"/>
             </w:tcMar>
           </w:tcPr>
           <w:p>
@@ -472,7 +677,7 @@
             </w:tcBorders>
             <w:shd w:fill="auto" w:val="clear"/>
             <w:tcMar>
-              <w:left w:w="51" w:type="dxa"/>
+              <w:left w:w="45" w:type="dxa"/>
             </w:tcMar>
           </w:tcPr>
           <w:p>
@@ -497,7 +702,7 @@
             </w:tcBorders>
             <w:shd w:fill="auto" w:val="clear"/>
             <w:tcMar>
-              <w:left w:w="51" w:type="dxa"/>
+              <w:left w:w="45" w:type="dxa"/>
             </w:tcMar>
           </w:tcPr>
           <w:p>
@@ -523,7 +728,7 @@
             </w:tcBorders>
             <w:shd w:fill="auto" w:val="clear"/>
             <w:tcMar>
-              <w:left w:w="51" w:type="dxa"/>
+              <w:left w:w="45" w:type="dxa"/>
             </w:tcMar>
           </w:tcPr>
           <w:p>
@@ -550,7 +755,7 @@
             </w:tcBorders>
             <w:shd w:fill="auto" w:val="clear"/>
             <w:tcMar>
-              <w:left w:w="51" w:type="dxa"/>
+              <w:left w:w="45" w:type="dxa"/>
             </w:tcMar>
           </w:tcPr>
           <w:p>
@@ -575,7 +780,7 @@
             </w:tcBorders>
             <w:shd w:fill="auto" w:val="clear"/>
             <w:tcMar>
-              <w:left w:w="51" w:type="dxa"/>
+              <w:left w:w="45" w:type="dxa"/>
             </w:tcMar>
           </w:tcPr>
           <w:p>
@@ -600,7 +805,7 @@
             </w:tcBorders>
             <w:shd w:fill="auto" w:val="clear"/>
             <w:tcMar>
-              <w:left w:w="51" w:type="dxa"/>
+              <w:left w:w="45" w:type="dxa"/>
             </w:tcMar>
           </w:tcPr>
           <w:p>
@@ -626,7 +831,7 @@
             </w:tcBorders>
             <w:shd w:fill="auto" w:val="clear"/>
             <w:tcMar>
-              <w:left w:w="51" w:type="dxa"/>
+              <w:left w:w="45" w:type="dxa"/>
             </w:tcMar>
           </w:tcPr>
           <w:p>
@@ -653,7 +858,7 @@
             </w:tcBorders>
             <w:shd w:fill="auto" w:val="clear"/>
             <w:tcMar>
-              <w:left w:w="51" w:type="dxa"/>
+              <w:left w:w="45" w:type="dxa"/>
             </w:tcMar>
           </w:tcPr>
           <w:p>
@@ -678,7 +883,7 @@
             </w:tcBorders>
             <w:shd w:fill="auto" w:val="clear"/>
             <w:tcMar>
-              <w:left w:w="51" w:type="dxa"/>
+              <w:left w:w="45" w:type="dxa"/>
             </w:tcMar>
           </w:tcPr>
           <w:p>
@@ -703,7 +908,7 @@
             </w:tcBorders>
             <w:shd w:fill="auto" w:val="clear"/>
             <w:tcMar>
-              <w:left w:w="51" w:type="dxa"/>
+              <w:left w:w="45" w:type="dxa"/>
             </w:tcMar>
           </w:tcPr>
           <w:p>
@@ -729,7 +934,7 @@
             </w:tcBorders>
             <w:shd w:fill="auto" w:val="clear"/>
             <w:tcMar>
-              <w:left w:w="51" w:type="dxa"/>
+              <w:left w:w="45" w:type="dxa"/>
             </w:tcMar>
           </w:tcPr>
           <w:p>
@@ -765,7 +970,7 @@
             </w:tcBorders>
             <w:shd w:fill="auto" w:val="clear"/>
             <w:tcMar>
-              <w:left w:w="51" w:type="dxa"/>
+              <w:left w:w="45" w:type="dxa"/>
             </w:tcMar>
           </w:tcPr>
           <w:p>
@@ -790,7 +995,7 @@
             </w:tcBorders>
             <w:shd w:fill="auto" w:val="clear"/>
             <w:tcMar>
-              <w:left w:w="51" w:type="dxa"/>
+              <w:left w:w="45" w:type="dxa"/>
             </w:tcMar>
           </w:tcPr>
           <w:p>
@@ -815,7 +1020,7 @@
             </w:tcBorders>
             <w:shd w:fill="auto" w:val="clear"/>
             <w:tcMar>
-              <w:left w:w="51" w:type="dxa"/>
+              <w:left w:w="45" w:type="dxa"/>
             </w:tcMar>
           </w:tcPr>
           <w:p>
@@ -841,7 +1046,7 @@
             </w:tcBorders>
             <w:shd w:fill="auto" w:val="clear"/>
             <w:tcMar>
-              <w:left w:w="51" w:type="dxa"/>
+              <w:left w:w="45" w:type="dxa"/>
             </w:tcMar>
           </w:tcPr>
           <w:p>
@@ -868,7 +1073,7 @@
             </w:tcBorders>
             <w:shd w:fill="auto" w:val="clear"/>
             <w:tcMar>
-              <w:left w:w="51" w:type="dxa"/>
+              <w:left w:w="45" w:type="dxa"/>
             </w:tcMar>
           </w:tcPr>
           <w:p>
@@ -893,7 +1098,7 @@
             </w:tcBorders>
             <w:shd w:fill="auto" w:val="clear"/>
             <w:tcMar>
-              <w:left w:w="51" w:type="dxa"/>
+              <w:left w:w="45" w:type="dxa"/>
             </w:tcMar>
           </w:tcPr>
           <w:p>
@@ -918,7 +1123,7 @@
             </w:tcBorders>
             <w:shd w:fill="auto" w:val="clear"/>
             <w:tcMar>
-              <w:left w:w="51" w:type="dxa"/>
+              <w:left w:w="45" w:type="dxa"/>
             </w:tcMar>
           </w:tcPr>
           <w:p>
@@ -944,7 +1149,7 @@
             </w:tcBorders>
             <w:shd w:fill="auto" w:val="clear"/>
             <w:tcMar>
-              <w:left w:w="51" w:type="dxa"/>
+              <w:left w:w="45" w:type="dxa"/>
             </w:tcMar>
           </w:tcPr>
           <w:p>
@@ -971,7 +1176,7 @@
             </w:tcBorders>
             <w:shd w:fill="auto" w:val="clear"/>
             <w:tcMar>
-              <w:left w:w="51" w:type="dxa"/>
+              <w:left w:w="45" w:type="dxa"/>
             </w:tcMar>
           </w:tcPr>
           <w:p>
@@ -996,7 +1201,7 @@
             </w:tcBorders>
             <w:shd w:fill="auto" w:val="clear"/>
             <w:tcMar>
-              <w:left w:w="51" w:type="dxa"/>
+              <w:left w:w="45" w:type="dxa"/>
             </w:tcMar>
           </w:tcPr>
           <w:p>
@@ -1021,7 +1226,7 @@
             </w:tcBorders>
             <w:shd w:fill="auto" w:val="clear"/>
             <w:tcMar>
-              <w:left w:w="51" w:type="dxa"/>
+              <w:left w:w="45" w:type="dxa"/>
             </w:tcMar>
           </w:tcPr>
           <w:p>
@@ -1047,7 +1252,7 @@
             </w:tcBorders>
             <w:shd w:fill="auto" w:val="clear"/>
             <w:tcMar>
-              <w:left w:w="51" w:type="dxa"/>
+              <w:left w:w="45" w:type="dxa"/>
             </w:tcMar>
           </w:tcPr>
           <w:p>
@@ -1074,7 +1279,7 @@
             </w:tcBorders>
             <w:shd w:fill="auto" w:val="clear"/>
             <w:tcMar>
-              <w:left w:w="51" w:type="dxa"/>
+              <w:left w:w="45" w:type="dxa"/>
             </w:tcMar>
           </w:tcPr>
           <w:p>
@@ -1099,7 +1304,7 @@
             </w:tcBorders>
             <w:shd w:fill="auto" w:val="clear"/>
             <w:tcMar>
-              <w:left w:w="51" w:type="dxa"/>
+              <w:left w:w="45" w:type="dxa"/>
             </w:tcMar>
           </w:tcPr>
           <w:p>
@@ -1124,7 +1329,7 @@
             </w:tcBorders>
             <w:shd w:fill="auto" w:val="clear"/>
             <w:tcMar>
-              <w:left w:w="51" w:type="dxa"/>
+              <w:left w:w="45" w:type="dxa"/>
             </w:tcMar>
           </w:tcPr>
           <w:p>
@@ -1150,7 +1355,7 @@
             </w:tcBorders>
             <w:shd w:fill="auto" w:val="clear"/>
             <w:tcMar>
-              <w:left w:w="51" w:type="dxa"/>
+              <w:left w:w="45" w:type="dxa"/>
             </w:tcMar>
           </w:tcPr>
           <w:p>
@@ -1166,12 +1371,10 @@
                 <w:t>http://www.digikey.com/product-search/en/integrated-circuits-ics/logic-translators-level-shifters/2556437?k=level+shifter&amp;k=&amp;pkeyword=level+shifter&amp;pv64=1&amp;pv1912=1&amp;FV=1b880002%2C1ddc0002%2Cfff40027%2Cfff80215%2C1de80002&amp;mnonly=0&amp;newproducts=0&amp;ColumnSort=0&amp;page=1&amp;stock=1&amp;rohs=1&amp;quantity=0&amp;ptm=0&amp;fid=0&amp;pageSize=25</w:t>
               </w:r>
             </w:hyperlink>
-            <w:hyperlink r:id="rId4">
-              <w:r>
-                <w:rPr/>
-                <w:t xml:space="preserve"> </w:t>
-              </w:r>
-            </w:hyperlink>
+            <w:r>
+              <w:rPr/>
+              <w:t xml:space="preserve"> </w:t>
+            </w:r>
           </w:p>
         </w:tc>
       </w:tr>
@@ -1215,6 +1418,77 @@
       <w:r>
         <w:rPr/>
         <w:t>Description of the software implementation. Algorithms and data flow.</w:t>
+      </w:r>
+    </w:p>
+    <w:p>
+      <w:pPr>
+        <w:pStyle w:val="TextBody"/>
+        <w:spacing w:lineRule="auto" w:line="288" w:before="0" w:after="0"/>
+        <w:rPr/>
+      </w:pPr>
+      <w:r>
+        <w:rPr/>
+        <w:t>Continuous loop, execute the following at most 5 times per second.</w:t>
+      </w:r>
+    </w:p>
+    <w:p>
+      <w:pPr>
+        <w:pStyle w:val="TextBody"/>
+        <w:numPr>
+          <w:ilvl w:val="0"/>
+          <w:numId w:val="3"/>
+        </w:numPr>
+        <w:spacing w:lineRule="auto" w:line="288" w:before="0" w:after="0"/>
+        <w:rPr/>
+      </w:pPr>
+      <w:r>
+        <w:rPr/>
+        <w:t>Get accelerometer data</w:t>
+      </w:r>
+    </w:p>
+    <w:p>
+      <w:pPr>
+        <w:pStyle w:val="TextBody"/>
+        <w:numPr>
+          <w:ilvl w:val="0"/>
+          <w:numId w:val="3"/>
+        </w:numPr>
+        <w:spacing w:lineRule="auto" w:line="288" w:before="0" w:after="0"/>
+        <w:rPr/>
+      </w:pPr>
+      <w:r>
+        <w:rPr/>
+        <w:t>Compute vector acceleration</w:t>
+      </w:r>
+    </w:p>
+    <w:p>
+      <w:pPr>
+        <w:pStyle w:val="TextBody"/>
+        <w:numPr>
+          <w:ilvl w:val="0"/>
+          <w:numId w:val="3"/>
+        </w:numPr>
+        <w:spacing w:lineRule="auto" w:line="288" w:before="0" w:after="0"/>
+        <w:rPr/>
+      </w:pPr>
+      <w:r>
+        <w:rPr/>
+        <w:t>Select color based on above</w:t>
+      </w:r>
+    </w:p>
+    <w:p>
+      <w:pPr>
+        <w:pStyle w:val="TextBody"/>
+        <w:numPr>
+          <w:ilvl w:val="0"/>
+          <w:numId w:val="3"/>
+        </w:numPr>
+        <w:spacing w:lineRule="auto" w:line="288" w:before="0" w:after="0"/>
+        <w:rPr/>
+      </w:pPr>
+      <w:r>
+        <w:rPr/>
+        <w:t>Push the selected color the next LED</w:t>
       </w:r>
     </w:p>
     <w:sectPr>
@@ -1327,6 +1601,298 @@
   <w:abstractNum w:abstractNumId="2">
     <w:lvl w:ilvl="0">
       <w:start w:val="1"/>
+      <w:numFmt w:val="bullet"/>
+      <w:lvlText w:val=""/>
+      <w:lvlJc w:val="left"/>
+      <w:pPr>
+        <w:tabs>
+          <w:tab w:val="num" w:pos="720"/>
+        </w:tabs>
+        <w:ind w:left="720" w:hanging="360"/>
+      </w:pPr>
+      <w:rPr>
+        <w:rFonts w:ascii="Symbol" w:hAnsi="Symbol" w:cs="Symbol" w:hint="default"/>
+        <w:rFonts w:cs="OpenSymbol"/>
+      </w:rPr>
+    </w:lvl>
+    <w:lvl w:ilvl="1">
+      <w:start w:val="1"/>
+      <w:numFmt w:val="bullet"/>
+      <w:lvlText w:val="◦"/>
+      <w:lvlJc w:val="left"/>
+      <w:pPr>
+        <w:tabs>
+          <w:tab w:val="num" w:pos="1080"/>
+        </w:tabs>
+        <w:ind w:left="1080" w:hanging="360"/>
+      </w:pPr>
+      <w:rPr>
+        <w:rFonts w:ascii="OpenSymbol" w:hAnsi="OpenSymbol" w:cs="OpenSymbol" w:hint="default"/>
+        <w:rFonts w:cs="OpenSymbol"/>
+      </w:rPr>
+    </w:lvl>
+    <w:lvl w:ilvl="2">
+      <w:start w:val="1"/>
+      <w:numFmt w:val="bullet"/>
+      <w:lvlText w:val="▪"/>
+      <w:lvlJc w:val="left"/>
+      <w:pPr>
+        <w:tabs>
+          <w:tab w:val="num" w:pos="1440"/>
+        </w:tabs>
+        <w:ind w:left="1440" w:hanging="360"/>
+      </w:pPr>
+      <w:rPr>
+        <w:rFonts w:ascii="OpenSymbol" w:hAnsi="OpenSymbol" w:cs="OpenSymbol" w:hint="default"/>
+        <w:rFonts w:cs="OpenSymbol"/>
+      </w:rPr>
+    </w:lvl>
+    <w:lvl w:ilvl="3">
+      <w:start w:val="1"/>
+      <w:numFmt w:val="bullet"/>
+      <w:lvlText w:val=""/>
+      <w:lvlJc w:val="left"/>
+      <w:pPr>
+        <w:tabs>
+          <w:tab w:val="num" w:pos="1800"/>
+        </w:tabs>
+        <w:ind w:left="1800" w:hanging="360"/>
+      </w:pPr>
+      <w:rPr>
+        <w:rFonts w:ascii="Symbol" w:hAnsi="Symbol" w:cs="Symbol" w:hint="default"/>
+        <w:rFonts w:cs="OpenSymbol"/>
+      </w:rPr>
+    </w:lvl>
+    <w:lvl w:ilvl="4">
+      <w:start w:val="1"/>
+      <w:numFmt w:val="bullet"/>
+      <w:lvlText w:val="◦"/>
+      <w:lvlJc w:val="left"/>
+      <w:pPr>
+        <w:tabs>
+          <w:tab w:val="num" w:pos="2160"/>
+        </w:tabs>
+        <w:ind w:left="2160" w:hanging="360"/>
+      </w:pPr>
+      <w:rPr>
+        <w:rFonts w:ascii="OpenSymbol" w:hAnsi="OpenSymbol" w:cs="OpenSymbol" w:hint="default"/>
+        <w:rFonts w:cs="OpenSymbol"/>
+      </w:rPr>
+    </w:lvl>
+    <w:lvl w:ilvl="5">
+      <w:start w:val="1"/>
+      <w:numFmt w:val="bullet"/>
+      <w:lvlText w:val="▪"/>
+      <w:lvlJc w:val="left"/>
+      <w:pPr>
+        <w:tabs>
+          <w:tab w:val="num" w:pos="2520"/>
+        </w:tabs>
+        <w:ind w:left="2520" w:hanging="360"/>
+      </w:pPr>
+      <w:rPr>
+        <w:rFonts w:ascii="OpenSymbol" w:hAnsi="OpenSymbol" w:cs="OpenSymbol" w:hint="default"/>
+        <w:rFonts w:cs="OpenSymbol"/>
+      </w:rPr>
+    </w:lvl>
+    <w:lvl w:ilvl="6">
+      <w:start w:val="1"/>
+      <w:numFmt w:val="bullet"/>
+      <w:lvlText w:val=""/>
+      <w:lvlJc w:val="left"/>
+      <w:pPr>
+        <w:tabs>
+          <w:tab w:val="num" w:pos="2880"/>
+        </w:tabs>
+        <w:ind w:left="2880" w:hanging="360"/>
+      </w:pPr>
+      <w:rPr>
+        <w:rFonts w:ascii="Symbol" w:hAnsi="Symbol" w:cs="Symbol" w:hint="default"/>
+        <w:rFonts w:cs="OpenSymbol"/>
+      </w:rPr>
+    </w:lvl>
+    <w:lvl w:ilvl="7">
+      <w:start w:val="1"/>
+      <w:numFmt w:val="bullet"/>
+      <w:lvlText w:val="◦"/>
+      <w:lvlJc w:val="left"/>
+      <w:pPr>
+        <w:tabs>
+          <w:tab w:val="num" w:pos="3240"/>
+        </w:tabs>
+        <w:ind w:left="3240" w:hanging="360"/>
+      </w:pPr>
+      <w:rPr>
+        <w:rFonts w:ascii="OpenSymbol" w:hAnsi="OpenSymbol" w:cs="OpenSymbol" w:hint="default"/>
+        <w:rFonts w:cs="OpenSymbol"/>
+      </w:rPr>
+    </w:lvl>
+    <w:lvl w:ilvl="8">
+      <w:start w:val="1"/>
+      <w:numFmt w:val="bullet"/>
+      <w:lvlText w:val="▪"/>
+      <w:lvlJc w:val="left"/>
+      <w:pPr>
+        <w:tabs>
+          <w:tab w:val="num" w:pos="3600"/>
+        </w:tabs>
+        <w:ind w:left="3600" w:hanging="360"/>
+      </w:pPr>
+      <w:rPr>
+        <w:rFonts w:ascii="OpenSymbol" w:hAnsi="OpenSymbol" w:cs="OpenSymbol" w:hint="default"/>
+        <w:rFonts w:cs="OpenSymbol"/>
+      </w:rPr>
+    </w:lvl>
+  </w:abstractNum>
+  <w:abstractNum w:abstractNumId="3">
+    <w:lvl w:ilvl="0">
+      <w:start w:val="1"/>
+      <w:numFmt w:val="bullet"/>
+      <w:lvlText w:val=""/>
+      <w:lvlJc w:val="left"/>
+      <w:pPr>
+        <w:tabs>
+          <w:tab w:val="num" w:pos="720"/>
+        </w:tabs>
+        <w:ind w:left="720" w:hanging="360"/>
+      </w:pPr>
+      <w:rPr>
+        <w:rFonts w:ascii="Symbol" w:hAnsi="Symbol" w:cs="Symbol" w:hint="default"/>
+        <w:rFonts w:cs="OpenSymbol"/>
+      </w:rPr>
+    </w:lvl>
+    <w:lvl w:ilvl="1">
+      <w:start w:val="1"/>
+      <w:numFmt w:val="bullet"/>
+      <w:lvlText w:val="◦"/>
+      <w:lvlJc w:val="left"/>
+      <w:pPr>
+        <w:tabs>
+          <w:tab w:val="num" w:pos="1080"/>
+        </w:tabs>
+        <w:ind w:left="1080" w:hanging="360"/>
+      </w:pPr>
+      <w:rPr>
+        <w:rFonts w:ascii="OpenSymbol" w:hAnsi="OpenSymbol" w:cs="OpenSymbol" w:hint="default"/>
+        <w:rFonts w:cs="OpenSymbol"/>
+      </w:rPr>
+    </w:lvl>
+    <w:lvl w:ilvl="2">
+      <w:start w:val="1"/>
+      <w:numFmt w:val="bullet"/>
+      <w:lvlText w:val="▪"/>
+      <w:lvlJc w:val="left"/>
+      <w:pPr>
+        <w:tabs>
+          <w:tab w:val="num" w:pos="1440"/>
+        </w:tabs>
+        <w:ind w:left="1440" w:hanging="360"/>
+      </w:pPr>
+      <w:rPr>
+        <w:rFonts w:ascii="OpenSymbol" w:hAnsi="OpenSymbol" w:cs="OpenSymbol" w:hint="default"/>
+        <w:rFonts w:cs="OpenSymbol"/>
+      </w:rPr>
+    </w:lvl>
+    <w:lvl w:ilvl="3">
+      <w:start w:val="1"/>
+      <w:numFmt w:val="bullet"/>
+      <w:lvlText w:val=""/>
+      <w:lvlJc w:val="left"/>
+      <w:pPr>
+        <w:tabs>
+          <w:tab w:val="num" w:pos="1800"/>
+        </w:tabs>
+        <w:ind w:left="1800" w:hanging="360"/>
+      </w:pPr>
+      <w:rPr>
+        <w:rFonts w:ascii="Symbol" w:hAnsi="Symbol" w:cs="Symbol" w:hint="default"/>
+        <w:rFonts w:cs="OpenSymbol"/>
+      </w:rPr>
+    </w:lvl>
+    <w:lvl w:ilvl="4">
+      <w:start w:val="1"/>
+      <w:numFmt w:val="bullet"/>
+      <w:lvlText w:val="◦"/>
+      <w:lvlJc w:val="left"/>
+      <w:pPr>
+        <w:tabs>
+          <w:tab w:val="num" w:pos="2160"/>
+        </w:tabs>
+        <w:ind w:left="2160" w:hanging="360"/>
+      </w:pPr>
+      <w:rPr>
+        <w:rFonts w:ascii="OpenSymbol" w:hAnsi="OpenSymbol" w:cs="OpenSymbol" w:hint="default"/>
+        <w:rFonts w:cs="OpenSymbol"/>
+      </w:rPr>
+    </w:lvl>
+    <w:lvl w:ilvl="5">
+      <w:start w:val="1"/>
+      <w:numFmt w:val="bullet"/>
+      <w:lvlText w:val="▪"/>
+      <w:lvlJc w:val="left"/>
+      <w:pPr>
+        <w:tabs>
+          <w:tab w:val="num" w:pos="2520"/>
+        </w:tabs>
+        <w:ind w:left="2520" w:hanging="360"/>
+      </w:pPr>
+      <w:rPr>
+        <w:rFonts w:ascii="OpenSymbol" w:hAnsi="OpenSymbol" w:cs="OpenSymbol" w:hint="default"/>
+        <w:rFonts w:cs="OpenSymbol"/>
+      </w:rPr>
+    </w:lvl>
+    <w:lvl w:ilvl="6">
+      <w:start w:val="1"/>
+      <w:numFmt w:val="bullet"/>
+      <w:lvlText w:val=""/>
+      <w:lvlJc w:val="left"/>
+      <w:pPr>
+        <w:tabs>
+          <w:tab w:val="num" w:pos="2880"/>
+        </w:tabs>
+        <w:ind w:left="2880" w:hanging="360"/>
+      </w:pPr>
+      <w:rPr>
+        <w:rFonts w:ascii="Symbol" w:hAnsi="Symbol" w:cs="Symbol" w:hint="default"/>
+        <w:rFonts w:cs="OpenSymbol"/>
+      </w:rPr>
+    </w:lvl>
+    <w:lvl w:ilvl="7">
+      <w:start w:val="1"/>
+      <w:numFmt w:val="bullet"/>
+      <w:lvlText w:val="◦"/>
+      <w:lvlJc w:val="left"/>
+      <w:pPr>
+        <w:tabs>
+          <w:tab w:val="num" w:pos="3240"/>
+        </w:tabs>
+        <w:ind w:left="3240" w:hanging="360"/>
+      </w:pPr>
+      <w:rPr>
+        <w:rFonts w:ascii="OpenSymbol" w:hAnsi="OpenSymbol" w:cs="OpenSymbol" w:hint="default"/>
+        <w:rFonts w:cs="OpenSymbol"/>
+      </w:rPr>
+    </w:lvl>
+    <w:lvl w:ilvl="8">
+      <w:start w:val="1"/>
+      <w:numFmt w:val="bullet"/>
+      <w:lvlText w:val="▪"/>
+      <w:lvlJc w:val="left"/>
+      <w:pPr>
+        <w:tabs>
+          <w:tab w:val="num" w:pos="3600"/>
+        </w:tabs>
+        <w:ind w:left="3600" w:hanging="360"/>
+      </w:pPr>
+      <w:rPr>
+        <w:rFonts w:ascii="OpenSymbol" w:hAnsi="OpenSymbol" w:cs="OpenSymbol" w:hint="default"/>
+        <w:rFonts w:cs="OpenSymbol"/>
+      </w:rPr>
+    </w:lvl>
+  </w:abstractNum>
+  <w:abstractNum w:abstractNumId="4">
+    <w:lvl w:ilvl="0">
+      <w:start w:val="1"/>
       <w:numFmt w:val="decimal"/>
       <w:suff w:val="nothing"/>
       <w:lvlText w:val=""/>
@@ -1448,6 +2014,12 @@
   </w:num>
   <w:num w:numId="2">
     <w:abstractNumId w:val="2"/>
+  </w:num>
+  <w:num w:numId="3">
+    <w:abstractNumId w:val="3"/>
+  </w:num>
+  <w:num w:numId="4">
+    <w:abstractNumId w:val="4"/>
   </w:num>
 </w:numbering>
 </file>
@@ -1541,6 +2113,20 @@
     <w:name w:val="Index Link"/>
     <w:qFormat/>
     <w:rPr/>
+  </w:style>
+  <w:style w:type="character" w:styleId="Bullets">
+    <w:name w:val="Bullets"/>
+    <w:qFormat/>
+    <w:rPr>
+      <w:rFonts w:ascii="OpenSymbol" w:hAnsi="OpenSymbol" w:eastAsia="OpenSymbol" w:cs="OpenSymbol"/>
+    </w:rPr>
+  </w:style>
+  <w:style w:type="character" w:styleId="ListLabel1">
+    <w:name w:val="ListLabel 1"/>
+    <w:qFormat/>
+    <w:rPr>
+      <w:rFonts w:cs="OpenSymbol"/>
+    </w:rPr>
   </w:style>
   <w:style w:type="paragraph" w:styleId="Heading">
     <w:name w:val="Heading"/>

</xml_diff>